<commit_message>
added standby to charging transition in controller.cpp
updated the documentation with the new state machine.
INL_CHARGING changed to INH_CHARGING in the diagram.
</commit_message>
<xml_diff>
--- a/doc/Tesla_BMS_BL_V1.0.docx
+++ b/doc/Tesla_BMS_BL_V1.0.docx
@@ -82,13 +82,6 @@
     </w:p>
     <w:sdt>
       <w:sdtPr>
-        <w:id w:val="156789327"/>
-        <w:docPartObj>
-          <w:docPartGallery w:val="Table of Contents"/>
-          <w:docPartUnique/>
-        </w:docPartObj>
-      </w:sdtPr>
-      <w:sdtEndPr>
         <w:rPr>
           <w:rFonts w:asciiTheme="minorHAnsi" w:eastAsiaTheme="minorEastAsia" w:hAnsiTheme="minorHAnsi" w:cstheme="minorBidi"/>
           <w:b w:val="0"/>
@@ -97,7 +90,12 @@
           <w:sz w:val="22"/>
           <w:szCs w:val="22"/>
         </w:rPr>
-      </w:sdtEndPr>
+        <w:id w:val="156789327"/>
+        <w:docPartObj>
+          <w:docPartGallery w:val="Table of Contents"/>
+          <w:docPartUnique/>
+        </w:docPartObj>
+      </w:sdtPr>
       <w:sdtContent>
         <w:p>
           <w:pPr>
@@ -1314,30 +1312,54 @@
         <w:keepNext/>
       </w:pPr>
       <w:r>
-        <w:pict>
-          <v:shapetype id="_x0000_t75" coordsize="21600,21600" o:spt="75" o:preferrelative="t" path="m@4@5l@4@11@9@11@9@5xe" filled="f" stroked="f">
-            <v:stroke joinstyle="miter"/>
-            <v:formulas>
-              <v:f eqn="if lineDrawn pixelLineWidth 0"/>
-              <v:f eqn="sum @0 1 0"/>
-              <v:f eqn="sum 0 0 @1"/>
-              <v:f eqn="prod @2 1 2"/>
-              <v:f eqn="prod @3 21600 pixelWidth"/>
-              <v:f eqn="prod @3 21600 pixelHeight"/>
-              <v:f eqn="sum @0 0 1"/>
-              <v:f eqn="prod @6 1 2"/>
-              <v:f eqn="prod @7 21600 pixelWidth"/>
-              <v:f eqn="sum @8 21600 0"/>
-              <v:f eqn="prod @7 21600 pixelHeight"/>
-              <v:f eqn="sum @10 21600 0"/>
-            </v:formulas>
-            <v:path o:extrusionok="f" gradientshapeok="t" o:connecttype="rect"/>
-            <o:lock v:ext="edit" aspectratio="t"/>
-          </v:shapetype>
-          <v:shape id="_x0000_i1025" type="#_x0000_t75" style="width:467.45pt;height:282pt">
-            <v:imagedata r:id="rId9" o:title="Tesla BMS state machine V2"/>
-          </v:shape>
-        </w:pict>
+        <w:rPr>
+          <w:noProof/>
+        </w:rPr>
+        <w:drawing>
+          <wp:inline distT="0" distB="0" distL="0" distR="0">
+            <wp:extent cx="5943600" cy="3579759"/>
+            <wp:effectExtent l="19050" t="0" r="0" b="0"/>
+            <wp:docPr id="3" name="Picture 3" descr="https://pmcoivfeon.us-04.visual-paradigm.com/rest/diagrams/projects/clipboard/1_86DzCM6FYDwCB1Q2?dummy=wxDPCM6H.IVi_gMY"/>
+            <wp:cNvGraphicFramePr>
+              <a:graphicFrameLocks xmlns:a="http://schemas.openxmlformats.org/drawingml/2006/main" noChangeAspect="1"/>
+            </wp:cNvGraphicFramePr>
+            <a:graphic xmlns:a="http://schemas.openxmlformats.org/drawingml/2006/main">
+              <a:graphicData uri="http://schemas.openxmlformats.org/drawingml/2006/picture">
+                <pic:pic xmlns:pic="http://schemas.openxmlformats.org/drawingml/2006/picture">
+                  <pic:nvPicPr>
+                    <pic:cNvPr id="0" name="Picture 3" descr="https://pmcoivfeon.us-04.visual-paradigm.com/rest/diagrams/projects/clipboard/1_86DzCM6FYDwCB1Q2?dummy=wxDPCM6H.IVi_gMY"/>
+                    <pic:cNvPicPr>
+                      <a:picLocks noChangeAspect="1" noChangeArrowheads="1"/>
+                    </pic:cNvPicPr>
+                  </pic:nvPicPr>
+                  <pic:blipFill>
+                    <a:blip r:embed="rId9"/>
+                    <a:srcRect/>
+                    <a:stretch>
+                      <a:fillRect/>
+                    </a:stretch>
+                  </pic:blipFill>
+                  <pic:spPr bwMode="auto">
+                    <a:xfrm>
+                      <a:off x="0" y="0"/>
+                      <a:ext cx="5943600" cy="3579759"/>
+                    </a:xfrm>
+                    <a:prstGeom prst="rect">
+                      <a:avLst/>
+                    </a:prstGeom>
+                    <a:noFill/>
+                    <a:ln w="9525">
+                      <a:noFill/>
+                      <a:miter lim="800000"/>
+                      <a:headEnd/>
+                      <a:tailEnd/>
+                    </a:ln>
+                  </pic:spPr>
+                </pic:pic>
+              </a:graphicData>
+            </a:graphic>
+          </wp:inline>
+        </w:drawing>
       </w:r>
     </w:p>
     <w:p>
@@ -1386,15 +1408,7 @@
     </w:p>
     <w:p>
       <w:r>
-        <w:t xml:space="preserve">The state machine is run at every tick and the default tick rate is 5Hz or every 200ms. The exception is when the controller is in low power mode in the standby state where the controller will sleep for 5 </w:t>
-      </w:r>
-      <w:proofErr w:type="gramStart"/>
-      <w:r>
-        <w:t>seconds</w:t>
-      </w:r>
-      <w:proofErr w:type="gramEnd"/>
-      <w:r>
-        <w:t xml:space="preserve"> before taking another action.</w:t>
+        <w:t>The state machine is run at every tick and the default tick rate is 5Hz or every 200ms. The exception is when the controller is in low power mode in the standby state where the controller will sleep for 5 seconds before taking another action.</w:t>
       </w:r>
     </w:p>
     <w:p>
@@ -2041,7 +2055,10 @@
     </w:p>
     <w:p>
       <w:r>
-        <w:t xml:space="preserve">Displays the name of the state the controller is currently in accordance with </w:t>
+        <w:t>Displays the name of the state the controller is currently in</w:t>
+      </w:r>
+      <w:r>
+        <w:t xml:space="preserve">. Refer to </w:t>
       </w:r>
       <w:r>
         <w:fldChar w:fldCharType="begin"/>
@@ -2063,6 +2080,9 @@
       </w:r>
       <w:r>
         <w:fldChar w:fldCharType="end"/>
+      </w:r>
+      <w:r>
+        <w:t xml:space="preserve"> for the state machine</w:t>
       </w:r>
       <w:r>
         <w:t>.</w:t>
@@ -2510,15 +2530,7 @@
       </w:pPr>
       <w:r>
         <w:lastRenderedPageBreak/>
-        <w:t xml:space="preserve">Option 3 simply displays the states of each </w:t>
-      </w:r>
-      <w:proofErr w:type="gramStart"/>
-      <w:r>
-        <w:t>cells</w:t>
-      </w:r>
-      <w:proofErr w:type="gramEnd"/>
-      <w:r>
-        <w:t xml:space="preserve"> and the two temperature sensors in CSV format for easy export into excel.</w:t>
+        <w:t>Option 3 displays the states of each cells and the two temperature sensors in CSV format for easy export into excel.</w:t>
       </w:r>
     </w:p>
     <w:p>
@@ -2582,7 +2594,7 @@
         </w:numPr>
       </w:pPr>
       <w:r>
-        <w:t>When done, simply close the putty window and the board will go back into normal operation sleeping in the standby state.</w:t>
+        <w:t>When done, close the putty window and the board will go back into normal operation sleeping in the standby state.</w:t>
       </w:r>
     </w:p>
     <w:p/>
@@ -2967,6 +2979,7 @@
   <w:style w:type="paragraph" w:default="1" w:styleId="Normal">
     <w:name w:val="Normal"/>
     <w:qFormat/>
+    <w:rsid w:val="00EB4AF0"/>
   </w:style>
   <w:style w:type="paragraph" w:styleId="Heading1">
     <w:name w:val="heading 1"/>
@@ -3443,317 +3456,34 @@
       <w:ind w:left="440"/>
     </w:pPr>
   </w:style>
-</w:styles>
-</file>
-
-<file path=word/glossary/document.xml><?xml version="1.0" encoding="utf-8"?>
-<w:glossaryDocument xmlns:ve="http://schemas.openxmlformats.org/markup-compatibility/2006" xmlns:o="urn:schemas-microsoft-com:office:office" xmlns:r="http://schemas.openxmlformats.org/officeDocument/2006/relationships" xmlns:m="http://schemas.openxmlformats.org/officeDocument/2006/math" xmlns:v="urn:schemas-microsoft-com:vml" xmlns:wp="http://schemas.openxmlformats.org/drawingml/2006/wordprocessingDrawing" xmlns:w10="urn:schemas-microsoft-com:office:word" xmlns:w="http://schemas.openxmlformats.org/wordprocessingml/2006/main" xmlns:wne="http://schemas.microsoft.com/office/word/2006/wordml">
-  <w:docParts/>
-</w:glossaryDocument>
-</file>
-
-<file path=word/glossary/fontTable.xml><?xml version="1.0" encoding="utf-8"?>
-<w:fonts xmlns:r="http://schemas.openxmlformats.org/officeDocument/2006/relationships" xmlns:w="http://schemas.openxmlformats.org/wordprocessingml/2006/main">
-  <w:font w:name="Calibri">
-    <w:panose1 w:val="020F0502020204030204"/>
-    <w:charset w:val="00"/>
-    <w:family w:val="swiss"/>
-    <w:pitch w:val="variable"/>
-    <w:sig w:usb0="E0002AFF" w:usb1="C000247B" w:usb2="00000009" w:usb3="00000000" w:csb0="000001FF" w:csb1="00000000"/>
-  </w:font>
-  <w:font w:name="Times New Roman">
-    <w:panose1 w:val="02020603050405020304"/>
-    <w:charset w:val="00"/>
-    <w:family w:val="roman"/>
-    <w:pitch w:val="variable"/>
-    <w:sig w:usb0="E0002EFF" w:usb1="C000785B" w:usb2="00000009" w:usb3="00000000" w:csb0="000001FF" w:csb1="00000000"/>
-  </w:font>
-  <w:font w:name="Courier New">
-    <w:panose1 w:val="02070309020205020404"/>
-    <w:charset w:val="00"/>
-    <w:family w:val="modern"/>
-    <w:pitch w:val="fixed"/>
-    <w:sig w:usb0="E0002EFF" w:usb1="C0007843" w:usb2="00000009" w:usb3="00000000" w:csb0="000001FF" w:csb1="00000000"/>
-  </w:font>
-  <w:font w:name="Wingdings">
-    <w:panose1 w:val="05000000000000000000"/>
-    <w:charset w:val="02"/>
-    <w:family w:val="auto"/>
-    <w:pitch w:val="variable"/>
-    <w:sig w:usb0="00000000" w:usb1="10000000" w:usb2="00000000" w:usb3="00000000" w:csb0="80000000" w:csb1="00000000"/>
-  </w:font>
-  <w:font w:name="Symbol">
-    <w:panose1 w:val="05050102010706020507"/>
-    <w:charset w:val="02"/>
-    <w:family w:val="roman"/>
-    <w:pitch w:val="variable"/>
-    <w:sig w:usb0="00000000" w:usb1="10000000" w:usb2="00000000" w:usb3="00000000" w:csb0="80000000" w:csb1="00000000"/>
-  </w:font>
-  <w:font w:name="Cambria">
-    <w:panose1 w:val="02040503050406030204"/>
-    <w:charset w:val="00"/>
-    <w:family w:val="roman"/>
-    <w:pitch w:val="variable"/>
-    <w:sig w:usb0="E00006FF" w:usb1="420024FF" w:usb2="02000000" w:usb3="00000000" w:csb0="0000019F" w:csb1="00000000"/>
-  </w:font>
-  <w:font w:name="Tahoma">
-    <w:panose1 w:val="020B0604030504040204"/>
-    <w:charset w:val="00"/>
-    <w:family w:val="swiss"/>
-    <w:pitch w:val="variable"/>
-    <w:sig w:usb0="E1002EFF" w:usb1="C000605B" w:usb2="00000029" w:usb3="00000000" w:csb0="000101FF" w:csb1="00000000"/>
-  </w:font>
-</w:fonts>
-</file>
-
-<file path=word/glossary/settings.xml><?xml version="1.0" encoding="utf-8"?>
-<w:settings xmlns:o="urn:schemas-microsoft-com:office:office" xmlns:r="http://schemas.openxmlformats.org/officeDocument/2006/relationships" xmlns:m="http://schemas.openxmlformats.org/officeDocument/2006/math" xmlns:v="urn:schemas-microsoft-com:vml" xmlns:w10="urn:schemas-microsoft-com:office:word" xmlns:w="http://schemas.openxmlformats.org/wordprocessingml/2006/main" xmlns:sl="http://schemas.openxmlformats.org/schemaLibrary/2006/main">
-  <w:view w:val="normal"/>
-  <w:defaultTabStop w:val="720"/>
-  <w:characterSpacingControl w:val="doNotCompress"/>
-  <w:compat>
-    <w:useFELayout/>
-  </w:compat>
-  <w:rsids>
-    <w:rsidRoot w:val="003A6483"/>
-    <w:rsid w:val="003A6483"/>
-    <w:rsid w:val="006056D3"/>
-  </w:rsids>
-  <m:mathPr>
-    <m:mathFont m:val="Cambria Math"/>
-    <m:brkBin m:val="before"/>
-    <m:brkBinSub m:val="--"/>
-    <m:smallFrac m:val="off"/>
-    <m:dispDef/>
-    <m:lMargin m:val="0"/>
-    <m:rMargin m:val="0"/>
-    <m:defJc m:val="centerGroup"/>
-    <m:wrapIndent m:val="1440"/>
-    <m:intLim m:val="subSup"/>
-    <m:naryLim m:val="undOvr"/>
-  </m:mathPr>
-  <w:themeFontLang w:val="en-US"/>
-  <w:clrSchemeMapping w:bg1="light1" w:t1="dark1" w:bg2="light2" w:t2="dark2" w:accent1="accent1" w:accent2="accent2" w:accent3="accent3" w:accent4="accent4" w:accent5="accent5" w:accent6="accent6" w:hyperlink="hyperlink" w:followedHyperlink="followedHyperlink"/>
-  <w:decimalSymbol w:val="."/>
-  <w:listSeparator w:val=","/>
-</w:settings>
-</file>
-
-<file path=word/glossary/styles.xml><?xml version="1.0" encoding="utf-8"?>
-<w:styles xmlns:r="http://schemas.openxmlformats.org/officeDocument/2006/relationships" xmlns:w="http://schemas.openxmlformats.org/wordprocessingml/2006/main">
-  <w:docDefaults>
-    <w:rPrDefault>
-      <w:rPr>
-        <w:rFonts w:asciiTheme="minorHAnsi" w:eastAsiaTheme="minorEastAsia" w:hAnsiTheme="minorHAnsi" w:cstheme="minorBidi"/>
-        <w:sz w:val="22"/>
-        <w:szCs w:val="22"/>
-        <w:lang w:val="en-US" w:eastAsia="en-US" w:bidi="ar-SA"/>
-      </w:rPr>
-    </w:rPrDefault>
-    <w:pPrDefault>
-      <w:pPr>
-        <w:spacing w:after="200" w:line="276" w:lineRule="auto"/>
-      </w:pPr>
-    </w:pPrDefault>
-  </w:docDefaults>
-  <w:latentStyles w:defLockedState="0" w:defUIPriority="99" w:defSemiHidden="1" w:defUnhideWhenUsed="1" w:defQFormat="0" w:count="267">
-    <w:lsdException w:name="Normal" w:semiHidden="0" w:uiPriority="0" w:unhideWhenUsed="0" w:qFormat="1"/>
-    <w:lsdException w:name="heading 1" w:semiHidden="0" w:uiPriority="9" w:unhideWhenUsed="0" w:qFormat="1"/>
-    <w:lsdException w:name="heading 2" w:uiPriority="9" w:qFormat="1"/>
-    <w:lsdException w:name="heading 3" w:uiPriority="9" w:qFormat="1"/>
-    <w:lsdException w:name="heading 4" w:uiPriority="9" w:qFormat="1"/>
-    <w:lsdException w:name="heading 5" w:uiPriority="9" w:qFormat="1"/>
-    <w:lsdException w:name="heading 6" w:uiPriority="9" w:qFormat="1"/>
-    <w:lsdException w:name="heading 7" w:uiPriority="9" w:qFormat="1"/>
-    <w:lsdException w:name="heading 8" w:uiPriority="9" w:qFormat="1"/>
-    <w:lsdException w:name="heading 9" w:uiPriority="9" w:qFormat="1"/>
-    <w:lsdException w:name="toc 1" w:uiPriority="39"/>
-    <w:lsdException w:name="toc 2" w:uiPriority="39"/>
-    <w:lsdException w:name="toc 3" w:uiPriority="39"/>
-    <w:lsdException w:name="toc 4" w:uiPriority="39"/>
-    <w:lsdException w:name="toc 5" w:uiPriority="39"/>
-    <w:lsdException w:name="toc 6" w:uiPriority="39"/>
-    <w:lsdException w:name="toc 7" w:uiPriority="39"/>
-    <w:lsdException w:name="toc 8" w:uiPriority="39"/>
-    <w:lsdException w:name="toc 9" w:uiPriority="39"/>
-    <w:lsdException w:name="caption" w:uiPriority="35" w:qFormat="1"/>
-    <w:lsdException w:name="Title" w:semiHidden="0" w:uiPriority="10" w:unhideWhenUsed="0" w:qFormat="1"/>
-    <w:lsdException w:name="Default Paragraph Font" w:uiPriority="1"/>
-    <w:lsdException w:name="Subtitle" w:semiHidden="0" w:uiPriority="11" w:unhideWhenUsed="0" w:qFormat="1"/>
-    <w:lsdException w:name="Strong" w:semiHidden="0" w:uiPriority="22" w:unhideWhenUsed="0" w:qFormat="1"/>
-    <w:lsdException w:name="Emphasis" w:semiHidden="0" w:uiPriority="20" w:unhideWhenUsed="0" w:qFormat="1"/>
-    <w:lsdException w:name="Table Grid" w:semiHidden="0" w:uiPriority="59" w:unhideWhenUsed="0"/>
-    <w:lsdException w:name="Placeholder Text" w:unhideWhenUsed="0"/>
-    <w:lsdException w:name="No Spacing" w:semiHidden="0" w:uiPriority="1" w:unhideWhenUsed="0" w:qFormat="1"/>
-    <w:lsdException w:name="Light Shading" w:semiHidden="0" w:uiPriority="60" w:unhideWhenUsed="0"/>
-    <w:lsdException w:name="Light List" w:semiHidden="0" w:uiPriority="61" w:unhideWhenUsed="0"/>
-    <w:lsdException w:name="Light Grid" w:semiHidden="0" w:uiPriority="62" w:unhideWhenUsed="0"/>
-    <w:lsdException w:name="Medium Shading 1" w:semiHidden="0" w:uiPriority="63" w:unhideWhenUsed="0"/>
-    <w:lsdException w:name="Medium Shading 2" w:semiHidden="0" w:uiPriority="64" w:unhideWhenUsed="0"/>
-    <w:lsdException w:name="Medium List 1" w:semiHidden="0" w:uiPriority="65" w:unhideWhenUsed="0"/>
-    <w:lsdException w:name="Medium List 2" w:semiHidden="0" w:uiPriority="66" w:unhideWhenUsed="0"/>
-    <w:lsdException w:name="Medium Grid 1" w:semiHidden="0" w:uiPriority="67" w:unhideWhenUsed="0"/>
-    <w:lsdException w:name="Medium Grid 2" w:semiHidden="0" w:uiPriority="68" w:unhideWhenUsed="0"/>
-    <w:lsdException w:name="Medium Grid 3" w:semiHidden="0" w:uiPriority="69" w:unhideWhenUsed="0"/>
-    <w:lsdException w:name="Dark List" w:semiHidden="0" w:uiPriority="70" w:unhideWhenUsed="0"/>
-    <w:lsdException w:name="Colorful Shading" w:semiHidden="0" w:uiPriority="71" w:unhideWhenUsed="0"/>
-    <w:lsdException w:name="Colorful List" w:semiHidden="0" w:uiPriority="72" w:unhideWhenUsed="0"/>
-    <w:lsdException w:name="Colorful Grid" w:semiHidden="0" w:uiPriority="73" w:unhideWhenUsed="0"/>
-    <w:lsdException w:name="Light Shading Accent 1" w:semiHidden="0" w:uiPriority="60" w:unhideWhenUsed="0"/>
-    <w:lsdException w:name="Light List Accent 1" w:semiHidden="0" w:uiPriority="61" w:unhideWhenUsed="0"/>
-    <w:lsdException w:name="Light Grid Accent 1" w:semiHidden="0" w:uiPriority="62" w:unhideWhenUsed="0"/>
-    <w:lsdException w:name="Medium Shading 1 Accent 1" w:semiHidden="0" w:uiPriority="63" w:unhideWhenUsed="0"/>
-    <w:lsdException w:name="Medium Shading 2 Accent 1" w:semiHidden="0" w:uiPriority="64" w:unhideWhenUsed="0"/>
-    <w:lsdException w:name="Medium List 1 Accent 1" w:semiHidden="0" w:uiPriority="65" w:unhideWhenUsed="0"/>
-    <w:lsdException w:name="Revision" w:unhideWhenUsed="0"/>
-    <w:lsdException w:name="List Paragraph" w:semiHidden="0" w:uiPriority="34" w:unhideWhenUsed="0" w:qFormat="1"/>
-    <w:lsdException w:name="Quote" w:semiHidden="0" w:uiPriority="29" w:unhideWhenUsed="0" w:qFormat="1"/>
-    <w:lsdException w:name="Intense Quote" w:semiHidden="0" w:uiPriority="30" w:unhideWhenUsed="0" w:qFormat="1"/>
-    <w:lsdException w:name="Medium List 2 Accent 1" w:semiHidden="0" w:uiPriority="66" w:unhideWhenUsed="0"/>
-    <w:lsdException w:name="Medium Grid 1 Accent 1" w:semiHidden="0" w:uiPriority="67" w:unhideWhenUsed="0"/>
-    <w:lsdException w:name="Medium Grid 2 Accent 1" w:semiHidden="0" w:uiPriority="68" w:unhideWhenUsed="0"/>
-    <w:lsdException w:name="Medium Grid 3 Accent 1" w:semiHidden="0" w:uiPriority="69" w:unhideWhenUsed="0"/>
-    <w:lsdException w:name="Dark List Accent 1" w:semiHidden="0" w:uiPriority="70" w:unhideWhenUsed="0"/>
-    <w:lsdException w:name="Colorful Shading Accent 1" w:semiHidden="0" w:uiPriority="71" w:unhideWhenUsed="0"/>
-    <w:lsdException w:name="Colorful List Accent 1" w:semiHidden="0" w:uiPriority="72" w:unhideWhenUsed="0"/>
-    <w:lsdException w:name="Colorful Grid Accent 1" w:semiHidden="0" w:uiPriority="73" w:unhideWhenUsed="0"/>
-    <w:lsdException w:name="Light Shading Accent 2" w:semiHidden="0" w:uiPriority="60" w:unhideWhenUsed="0"/>
-    <w:lsdException w:name="Light List Accent 2" w:semiHidden="0" w:uiPriority="61" w:unhideWhenUsed="0"/>
-    <w:lsdException w:name="Light Grid Accent 2" w:semiHidden="0" w:uiPriority="62" w:unhideWhenUsed="0"/>
-    <w:lsdException w:name="Medium Shading 1 Accent 2" w:semiHidden="0" w:uiPriority="63" w:unhideWhenUsed="0"/>
-    <w:lsdException w:name="Medium Shading 2 Accent 2" w:semiHidden="0" w:uiPriority="64" w:unhideWhenUsed="0"/>
-    <w:lsdException w:name="Medium List 1 Accent 2" w:semiHidden="0" w:uiPriority="65" w:unhideWhenUsed="0"/>
-    <w:lsdException w:name="Medium List 2 Accent 2" w:semiHidden="0" w:uiPriority="66" w:unhideWhenUsed="0"/>
-    <w:lsdException w:name="Medium Grid 1 Accent 2" w:semiHidden="0" w:uiPriority="67" w:unhideWhenUsed="0"/>
-    <w:lsdException w:name="Medium Grid 2 Accent 2" w:semiHidden="0" w:uiPriority="68" w:unhideWhenUsed="0"/>
-    <w:lsdException w:name="Medium Grid 3 Accent 2" w:semiHidden="0" w:uiPriority="69" w:unhideWhenUsed="0"/>
-    <w:lsdException w:name="Dark List Accent 2" w:semiHidden="0" w:uiPriority="70" w:unhideWhenUsed="0"/>
-    <w:lsdException w:name="Colorful Shading Accent 2" w:semiHidden="0" w:uiPriority="71" w:unhideWhenUsed="0"/>
-    <w:lsdException w:name="Colorful List Accent 2" w:semiHidden="0" w:uiPriority="72" w:unhideWhenUsed="0"/>
-    <w:lsdException w:name="Colorful Grid Accent 2" w:semiHidden="0" w:uiPriority="73" w:unhideWhenUsed="0"/>
-    <w:lsdException w:name="Light Shading Accent 3" w:semiHidden="0" w:uiPriority="60" w:unhideWhenUsed="0"/>
-    <w:lsdException w:name="Light List Accent 3" w:semiHidden="0" w:uiPriority="61" w:unhideWhenUsed="0"/>
-    <w:lsdException w:name="Light Grid Accent 3" w:semiHidden="0" w:uiPriority="62" w:unhideWhenUsed="0"/>
-    <w:lsdException w:name="Medium Shading 1 Accent 3" w:semiHidden="0" w:uiPriority="63" w:unhideWhenUsed="0"/>
-    <w:lsdException w:name="Medium Shading 2 Accent 3" w:semiHidden="0" w:uiPriority="64" w:unhideWhenUsed="0"/>
-    <w:lsdException w:name="Medium List 1 Accent 3" w:semiHidden="0" w:uiPriority="65" w:unhideWhenUsed="0"/>
-    <w:lsdException w:name="Medium List 2 Accent 3" w:semiHidden="0" w:uiPriority="66" w:unhideWhenUsed="0"/>
-    <w:lsdException w:name="Medium Grid 1 Accent 3" w:semiHidden="0" w:uiPriority="67" w:unhideWhenUsed="0"/>
-    <w:lsdException w:name="Medium Grid 2 Accent 3" w:semiHidden="0" w:uiPriority="68" w:unhideWhenUsed="0"/>
-    <w:lsdException w:name="Medium Grid 3 Accent 3" w:semiHidden="0" w:uiPriority="69" w:unhideWhenUsed="0"/>
-    <w:lsdException w:name="Dark List Accent 3" w:semiHidden="0" w:uiPriority="70" w:unhideWhenUsed="0"/>
-    <w:lsdException w:name="Colorful Shading Accent 3" w:semiHidden="0" w:uiPriority="71" w:unhideWhenUsed="0"/>
-    <w:lsdException w:name="Colorful List Accent 3" w:semiHidden="0" w:uiPriority="72" w:unhideWhenUsed="0"/>
-    <w:lsdException w:name="Colorful Grid Accent 3" w:semiHidden="0" w:uiPriority="73" w:unhideWhenUsed="0"/>
-    <w:lsdException w:name="Light Shading Accent 4" w:semiHidden="0" w:uiPriority="60" w:unhideWhenUsed="0"/>
-    <w:lsdException w:name="Light List Accent 4" w:semiHidden="0" w:uiPriority="61" w:unhideWhenUsed="0"/>
-    <w:lsdException w:name="Light Grid Accent 4" w:semiHidden="0" w:uiPriority="62" w:unhideWhenUsed="0"/>
-    <w:lsdException w:name="Medium Shading 1 Accent 4" w:semiHidden="0" w:uiPriority="63" w:unhideWhenUsed="0"/>
-    <w:lsdException w:name="Medium Shading 2 Accent 4" w:semiHidden="0" w:uiPriority="64" w:unhideWhenUsed="0"/>
-    <w:lsdException w:name="Medium List 1 Accent 4" w:semiHidden="0" w:uiPriority="65" w:unhideWhenUsed="0"/>
-    <w:lsdException w:name="Medium List 2 Accent 4" w:semiHidden="0" w:uiPriority="66" w:unhideWhenUsed="0"/>
-    <w:lsdException w:name="Medium Grid 1 Accent 4" w:semiHidden="0" w:uiPriority="67" w:unhideWhenUsed="0"/>
-    <w:lsdException w:name="Medium Grid 2 Accent 4" w:semiHidden="0" w:uiPriority="68" w:unhideWhenUsed="0"/>
-    <w:lsdException w:name="Medium Grid 3 Accent 4" w:semiHidden="0" w:uiPriority="69" w:unhideWhenUsed="0"/>
-    <w:lsdException w:name="Dark List Accent 4" w:semiHidden="0" w:uiPriority="70" w:unhideWhenUsed="0"/>
-    <w:lsdException w:name="Colorful Shading Accent 4" w:semiHidden="0" w:uiPriority="71" w:unhideWhenUsed="0"/>
-    <w:lsdException w:name="Colorful List Accent 4" w:semiHidden="0" w:uiPriority="72" w:unhideWhenUsed="0"/>
-    <w:lsdException w:name="Colorful Grid Accent 4" w:semiHidden="0" w:uiPriority="73" w:unhideWhenUsed="0"/>
-    <w:lsdException w:name="Light Shading Accent 5" w:semiHidden="0" w:uiPriority="60" w:unhideWhenUsed="0"/>
-    <w:lsdException w:name="Light List Accent 5" w:semiHidden="0" w:uiPriority="61" w:unhideWhenUsed="0"/>
-    <w:lsdException w:name="Light Grid Accent 5" w:semiHidden="0" w:uiPriority="62" w:unhideWhenUsed="0"/>
-    <w:lsdException w:name="Medium Shading 1 Accent 5" w:semiHidden="0" w:uiPriority="63" w:unhideWhenUsed="0"/>
-    <w:lsdException w:name="Medium Shading 2 Accent 5" w:semiHidden="0" w:uiPriority="64" w:unhideWhenUsed="0"/>
-    <w:lsdException w:name="Medium List 1 Accent 5" w:semiHidden="0" w:uiPriority="65" w:unhideWhenUsed="0"/>
-    <w:lsdException w:name="Medium List 2 Accent 5" w:semiHidden="0" w:uiPriority="66" w:unhideWhenUsed="0"/>
-    <w:lsdException w:name="Medium Grid 1 Accent 5" w:semiHidden="0" w:uiPriority="67" w:unhideWhenUsed="0"/>
-    <w:lsdException w:name="Medium Grid 2 Accent 5" w:semiHidden="0" w:uiPriority="68" w:unhideWhenUsed="0"/>
-    <w:lsdException w:name="Medium Grid 3 Accent 5" w:semiHidden="0" w:uiPriority="69" w:unhideWhenUsed="0"/>
-    <w:lsdException w:name="Dark List Accent 5" w:semiHidden="0" w:uiPriority="70" w:unhideWhenUsed="0"/>
-    <w:lsdException w:name="Colorful Shading Accent 5" w:semiHidden="0" w:uiPriority="71" w:unhideWhenUsed="0"/>
-    <w:lsdException w:name="Colorful List Accent 5" w:semiHidden="0" w:uiPriority="72" w:unhideWhenUsed="0"/>
-    <w:lsdException w:name="Colorful Grid Accent 5" w:semiHidden="0" w:uiPriority="73" w:unhideWhenUsed="0"/>
-    <w:lsdException w:name="Light Shading Accent 6" w:semiHidden="0" w:uiPriority="60" w:unhideWhenUsed="0"/>
-    <w:lsdException w:name="Light List Accent 6" w:semiHidden="0" w:uiPriority="61" w:unhideWhenUsed="0"/>
-    <w:lsdException w:name="Light Grid Accent 6" w:semiHidden="0" w:uiPriority="62" w:unhideWhenUsed="0"/>
-    <w:lsdException w:name="Medium Shading 1 Accent 6" w:semiHidden="0" w:uiPriority="63" w:unhideWhenUsed="0"/>
-    <w:lsdException w:name="Medium Shading 2 Accent 6" w:semiHidden="0" w:uiPriority="64" w:unhideWhenUsed="0"/>
-    <w:lsdException w:name="Medium List 1 Accent 6" w:semiHidden="0" w:uiPriority="65" w:unhideWhenUsed="0"/>
-    <w:lsdException w:name="Medium List 2 Accent 6" w:semiHidden="0" w:uiPriority="66" w:unhideWhenUsed="0"/>
-    <w:lsdException w:name="Medium Grid 1 Accent 6" w:semiHidden="0" w:uiPriority="67" w:unhideWhenUsed="0"/>
-    <w:lsdException w:name="Medium Grid 2 Accent 6" w:semiHidden="0" w:uiPriority="68" w:unhideWhenUsed="0"/>
-    <w:lsdException w:name="Medium Grid 3 Accent 6" w:semiHidden="0" w:uiPriority="69" w:unhideWhenUsed="0"/>
-    <w:lsdException w:name="Dark List Accent 6" w:semiHidden="0" w:uiPriority="70" w:unhideWhenUsed="0"/>
-    <w:lsdException w:name="Colorful Shading Accent 6" w:semiHidden="0" w:uiPriority="71" w:unhideWhenUsed="0"/>
-    <w:lsdException w:name="Colorful List Accent 6" w:semiHidden="0" w:uiPriority="72" w:unhideWhenUsed="0"/>
-    <w:lsdException w:name="Colorful Grid Accent 6" w:semiHidden="0" w:uiPriority="73" w:unhideWhenUsed="0"/>
-    <w:lsdException w:name="Subtle Emphasis" w:semiHidden="0" w:uiPriority="19" w:unhideWhenUsed="0" w:qFormat="1"/>
-    <w:lsdException w:name="Intense Emphasis" w:semiHidden="0" w:uiPriority="21" w:unhideWhenUsed="0" w:qFormat="1"/>
-    <w:lsdException w:name="Subtle Reference" w:semiHidden="0" w:uiPriority="31" w:unhideWhenUsed="0" w:qFormat="1"/>
-    <w:lsdException w:name="Intense Reference" w:semiHidden="0" w:uiPriority="32" w:unhideWhenUsed="0" w:qFormat="1"/>
-    <w:lsdException w:name="Book Title" w:semiHidden="0" w:uiPriority="33" w:unhideWhenUsed="0" w:qFormat="1"/>
-    <w:lsdException w:name="Bibliography" w:uiPriority="37"/>
-    <w:lsdException w:name="TOC Heading" w:uiPriority="39" w:qFormat="1"/>
-  </w:latentStyles>
-  <w:style w:type="paragraph" w:default="1" w:styleId="Normal">
-    <w:name w:val="Normal"/>
-    <w:qFormat/>
-  </w:style>
-  <w:style w:type="character" w:default="1" w:styleId="DefaultParagraphFont">
-    <w:name w:val="Default Paragraph Font"/>
-    <w:uiPriority w:val="1"/>
-    <w:semiHidden/>
-    <w:unhideWhenUsed/>
-  </w:style>
-  <w:style w:type="table" w:default="1" w:styleId="TableNormal">
-    <w:name w:val="Normal Table"/>
+  <w:style w:type="paragraph" w:styleId="NormalWeb">
+    <w:name w:val="Normal (Web)"/>
+    <w:basedOn w:val="Normal"/>
     <w:uiPriority w:val="99"/>
     <w:semiHidden/>
     <w:unhideWhenUsed/>
+    <w:rsid w:val="00486EE2"/>
+    <w:pPr>
+      <w:spacing w:before="100" w:beforeAutospacing="1" w:after="100" w:afterAutospacing="1" w:line="240" w:lineRule="auto"/>
+    </w:pPr>
+    <w:rPr>
+      <w:rFonts w:ascii="Times New Roman" w:eastAsia="Times New Roman" w:hAnsi="Times New Roman" w:cs="Times New Roman"/>
+      <w:sz w:val="24"/>
+      <w:szCs w:val="24"/>
+    </w:rPr>
+  </w:style>
+  <w:style w:type="character" w:styleId="Strong">
+    <w:name w:val="Strong"/>
+    <w:basedOn w:val="DefaultParagraphFont"/>
+    <w:uiPriority w:val="22"/>
     <w:qFormat/>
-    <w:tblPr>
-      <w:tblInd w:w="0" w:type="dxa"/>
-      <w:tblCellMar>
-        <w:top w:w="0" w:type="dxa"/>
-        <w:left w:w="108" w:type="dxa"/>
-        <w:bottom w:w="0" w:type="dxa"/>
-        <w:right w:w="108" w:type="dxa"/>
-      </w:tblCellMar>
-    </w:tblPr>
-  </w:style>
-  <w:style w:type="numbering" w:default="1" w:styleId="NoList">
-    <w:name w:val="No List"/>
-    <w:uiPriority w:val="99"/>
-    <w:semiHidden/>
-    <w:unhideWhenUsed/>
-  </w:style>
-  <w:style w:type="paragraph" w:customStyle="1" w:styleId="838C894754F9412F899598C004AE7921">
-    <w:name w:val="838C894754F9412F899598C004AE7921"/>
-    <w:rsid w:val="003A6483"/>
-  </w:style>
-  <w:style w:type="paragraph" w:customStyle="1" w:styleId="1D4654456C014F9688B07A016879BA60">
-    <w:name w:val="1D4654456C014F9688B07A016879BA60"/>
-    <w:rsid w:val="003A6483"/>
-  </w:style>
-  <w:style w:type="paragraph" w:customStyle="1" w:styleId="47288D0D8E474E2A8BFEF5BA97D14C3C">
-    <w:name w:val="47288D0D8E474E2A8BFEF5BA97D14C3C"/>
-    <w:rsid w:val="003A6483"/>
-  </w:style>
-  <w:style w:type="paragraph" w:customStyle="1" w:styleId="3C807676E0074DACABCFCBFC70F18624">
-    <w:name w:val="3C807676E0074DACABCFCBFC70F18624"/>
-    <w:rsid w:val="003A6483"/>
-  </w:style>
-  <w:style w:type="paragraph" w:customStyle="1" w:styleId="E3516E24F6204A719AA89C9100F57E04">
-    <w:name w:val="E3516E24F6204A719AA89C9100F57E04"/>
-    <w:rsid w:val="003A6483"/>
+    <w:rsid w:val="00486EE2"/>
+    <w:rPr>
+      <w:b/>
+      <w:bCs/>
+    </w:rPr>
   </w:style>
 </w:styles>
-</file>
-
-<file path=word/glossary/webSettings.xml><?xml version="1.0" encoding="utf-8"?>
-<w:webSettings xmlns:r="http://schemas.openxmlformats.org/officeDocument/2006/relationships" xmlns:w="http://schemas.openxmlformats.org/wordprocessingml/2006/main">
-  <w:optimizeForBrowser/>
-</w:webSettings>
 </file>
 
 <file path=word/theme/theme1.xml><?xml version="1.0" encoding="utf-8"?>

</xml_diff>